<commit_message>
finish the rest tmr
</commit_message>
<xml_diff>
--- a/server/courses/courses_ee_nano/ee_nano_group2_electives.docx
+++ b/server/courses/courses_ee_nano/ee_nano_group2_electives.docx
@@ -127,6 +127,11 @@
       </w:r>
     </w:p>
     <w:p>
+      <w:r>
+        <w:br w:type="page"/>
+      </w:r>
+    </w:p>
+    <w:p>
       <w:pPr>
         <w:pStyle w:val="Heading1"/>
       </w:pPr>
@@ -235,6 +240,11 @@
       </w:r>
     </w:p>
     <w:p>
+      <w:r>
+        <w:br w:type="page"/>
+      </w:r>
+    </w:p>
+    <w:p>
       <w:pPr>
         <w:pStyle w:val="Heading1"/>
       </w:pPr>
@@ -341,7 +351,12 @@
         <w:br/>
       </w:r>
       <w:r>
-        <w:t>304 is a challenging course in the Electrical and Computer Engineering department, with enrollment restricted to Computer Engineering students until mid-June.</w:t>
+        <w:t>304 is a challenging course in the Electrical and Computer Engineering department, which is restricted to Computer Engineering students. It is open to other students after June 15th.</w:t>
+      </w:r>
+    </w:p>
+    <w:p>
+      <w:r>
+        <w:br w:type="page"/>
       </w:r>
     </w:p>
     <w:p>
@@ -455,6 +470,11 @@
       </w:r>
     </w:p>
     <w:p>
+      <w:r>
+        <w:br w:type="page"/>
+      </w:r>
+    </w:p>
+    <w:p>
       <w:pPr>
         <w:pStyle w:val="Heading1"/>
       </w:pPr>
@@ -561,7 +581,7 @@
         <w:br/>
       </w:r>
       <w:r>
-        <w:t>Ali Khajehoddin's Rate My Professor rating is 4.7/5</w:t>
+        <w:t>The professor does not have a rating on Rate My Professor</w:t>
       </w:r>
       <w:r>
         <w:br/>
@@ -583,6 +603,11 @@
       </w:r>
     </w:p>
     <w:p>
+      <w:r>
+        <w:br w:type="page"/>
+      </w:r>
+    </w:p>
+    <w:p>
       <w:pPr>
         <w:pStyle w:val="Heading1"/>
       </w:pPr>
@@ -711,6 +736,11 @@
       </w:r>
     </w:p>
     <w:p>
+      <w:r>
+        <w:br w:type="page"/>
+      </w:r>
+    </w:p>
+    <w:p>
       <w:pPr>
         <w:pStyle w:val="Heading1"/>
       </w:pPr>
@@ -821,6 +851,11 @@
       </w:r>
     </w:p>
     <w:p>
+      <w:r>
+        <w:br w:type="page"/>
+      </w:r>
+    </w:p>
+    <w:p>
       <w:pPr>
         <w:pStyle w:val="Heading1"/>
       </w:pPr>
@@ -929,6 +964,11 @@
       </w:r>
     </w:p>
     <w:p>
+      <w:r>
+        <w:br w:type="page"/>
+      </w:r>
+    </w:p>
+    <w:p>
       <w:pPr>
         <w:pStyle w:val="Heading1"/>
       </w:pPr>
@@ -1026,7 +1066,7 @@
         <w:br/>
       </w:r>
       <w:r>
-        <w:t>Duncan Elliott's Rate My Professor rating is 2.4/5</w:t>
+        <w:t>The professor does not have a rating on Rate My Professor</w:t>
       </w:r>
       <w:r>
         <w:br/>
@@ -1044,9 +1084,12 @@
         <w:br/>
       </w:r>
       <w:r>
-        <w:t xml:space="preserve"> ECE 403, which is not mentioned in the context, is likely to be more difficult than both 442 courses mentioned, as one comment describes it as the most fun and interesting elective, while the other comment states that it is the easiest on the list. The discrepancy in the comments suggests that 442 may be a less challenging course.</w:t>
-        <w:br/>
-        <w:t xml:space="preserve">         However, it is important to note that the difficulty of a course can vary greatly depending on individual strengths and weaknesses, and these comments do not necessarily reflect the experience of every student who has taken the courses.</w:t>
+        <w:t>442, being a multimedia signal processing course, is generally considered to be less difficult than ECE 403, which is known for its challenging material in the field of digital logic design.</w:t>
+      </w:r>
+    </w:p>
+    <w:p>
+      <w:r>
+        <w:br w:type="page"/>
       </w:r>
     </w:p>
     <w:p>
@@ -1156,7 +1199,12 @@
         <w:br/>
       </w:r>
       <w:r>
-        <w:t xml:space="preserve"> ECE 405, Biophysical Instrumentation and Measurement, is a course that has very few students enrolled in it, with an average of 50 students per semester for the past dozen years. The course is known to have a significant amount of calculations and theoretical questions on assignments and exams, but is considered to be fairly straightforward. The midterm exams in this course have been known to be time-consuming.</w:t>
+        <w:t xml:space="preserve"> The course ECE 405, Biophysical Instrumentation and Measurement, has very few students enrolled, with only one student taking it since 2011. The course is known to have a significant amount of calculations and theoretical questions on assignments and exams. However, it is described as being straightforward.</w:t>
+      </w:r>
+    </w:p>
+    <w:p>
+      <w:r>
+        <w:br w:type="page"/>
       </w:r>
     </w:p>
     <w:p>
@@ -1266,7 +1314,12 @@
         <w:br/>
       </w:r>
       <w:r>
-        <w:t xml:space="preserve"> The course ECE 408 appears to be a research-oriented course, where students with a shared interest in a topic can propose a project and, if approved, work on it under the supervision of a professor. The specifics of grading and availability of the course are unclear. The difficulty of the course would likely depend on the complexity of the research project and the level of guidance provided by the supervising professor.</w:t>
+        <w:t xml:space="preserve"> These special topic courses in ECE 408 may require a strong interest in a particular subject and approval from the department. The grading structure is unknown due to the course's infrequent offering and potential changes in departmental resources. Overall, the difficulty of these courses may vary depending on the specific topic and the resources available to the department at the time of offering.</w:t>
+      </w:r>
+    </w:p>
+    <w:p>
+      <w:r>
+        <w:br w:type="page"/>
       </w:r>
     </w:p>
     <w:p>
@@ -1389,6 +1442,11 @@
       </w:r>
     </w:p>
     <w:p>
+      <w:r>
+        <w:br w:type="page"/>
+      </w:r>
+    </w:p>
+    <w:p>
       <w:pPr>
         <w:pStyle w:val="Heading1"/>
       </w:pPr>
@@ -1495,7 +1553,12 @@
         <w:br/>
       </w:r>
       <w:r>
-        <w:t xml:space="preserve"> The course ECE 410 is challenging, with particularly difficult quizzes that feature negative marking.</w:t>
+        <w:t xml:space="preserve"> The course ECE 410 is challenging, with particularly difficult quizzes that include negative marking.</w:t>
+      </w:r>
+    </w:p>
+    <w:p>
+      <w:r>
+        <w:br w:type="page"/>
       </w:r>
     </w:p>
     <w:p>
@@ -1605,7 +1668,12 @@
         <w:br/>
       </w:r>
       <w:r>
-        <w:t xml:space="preserve"> The course ECE 430 appears to be challenging, as indicated by the fact that the final average was 78% and a 95%+ was required for an A+. Additionally, there were only 15 students in the class, suggesting that the grading may have been competitive and curved. The comment "oof" suggests disappointment or frustration, possibly due to the perceived difficulty of the course.</w:t>
+        <w:t xml:space="preserve"> The course ECE 430 appears to be moderately difficult, as indicated by the fact that the final average was 78% and some students were able to achieve high grades despite this. However, the class is curved, suggesting that a higher grade may be required for an A+. The comment "oof" implies that the speaker may have struggled in the class.</w:t>
+      </w:r>
+    </w:p>
+    <w:p>
+      <w:r>
+        <w:br w:type="page"/>
       </w:r>
     </w:p>
     <w:p>
@@ -1719,6 +1787,11 @@
       </w:r>
     </w:p>
     <w:p>
+      <w:r>
+        <w:br w:type="page"/>
+      </w:r>
+    </w:p>
+    <w:p>
       <w:pPr>
         <w:pStyle w:val="Heading1"/>
       </w:pPr>
@@ -1816,7 +1889,7 @@
         <w:br/>
       </w:r>
       <w:r>
-        <w:t>Marek Reformat's Rate My Professor rating is 4.7/5</w:t>
+        <w:t>The professor does not have a rating on Rate My Professor</w:t>
       </w:r>
       <w:r>
         <w:br/>
@@ -1834,7 +1907,12 @@
         <w:br/>
       </w:r>
       <w:r>
-        <w:t xml:space="preserve"> The course ECE 447 is a new introduction to machine learning, and while it is disorganized, the professor is reportedly great and the assessments are considered easy. The programming aspect is not overly challenging for those with a background in software. Overall, the course is relatively easy.</w:t>
+        <w:t xml:space="preserve"> The course ECE 447 is a new introduction to machine learning, and while it is disorganized, the professor is great and the assessments are considered easy. The course content is said to provide a basic understanding of machine learning and some hands-on experience with data analysis. The programming aspect of the course is not particularly challenging for those with a background in software. Overall, the course is considered fairly easy.</w:t>
+      </w:r>
+    </w:p>
+    <w:p>
+      <w:r>
+        <w:br w:type="page"/>
       </w:r>
     </w:p>
     <w:p>
@@ -1944,7 +2022,12 @@
         <w:br/>
       </w:r>
       <w:r>
-        <w:t xml:space="preserve"> The comments suggest that ECE 449 is primarily a programming course, and that lab equipment may not be necessary. However, some components might be required for capstone projects. The overall difficulty of the course is not explicitly stated, but it can be inferred that it is more focused on programming than lab work.</w:t>
+        <w:t xml:space="preserve"> The comments suggest that ECE 449 may not require the use of a lab kit, as it may primarily consist of programming labs. However, for capstone projects, some components may still be necessary. The overall difficulty of the course is unclear based on this context.</w:t>
+      </w:r>
+    </w:p>
+    <w:p>
+      <w:r>
+        <w:br w:type="page"/>
       </w:r>
     </w:p>
     <w:p>
@@ -2058,6 +2141,11 @@
       </w:r>
     </w:p>
     <w:p>
+      <w:r>
+        <w:br w:type="page"/>
+      </w:r>
+    </w:p>
+    <w:p>
       <w:pPr>
         <w:pStyle w:val="Heading1"/>
       </w:pPr>
@@ -2155,7 +2243,7 @@
         <w:br/>
       </w:r>
       <w:r>
-        <w:t>Xihua Wang's Rate My Professor rating is 4.5/5</w:t>
+        <w:t>The professor does not have a rating on Rate My Professor</w:t>
       </w:r>
       <w:r>
         <w:br/>
@@ -2173,7 +2261,12 @@
         <w:br/>
       </w:r>
       <w:r>
-        <w:t xml:space="preserve"> Based on the comments, ECE 455 is considered to be a challenging course by some students, as there are reports of it being an "absolute ass" and requiring a significant amount of effort to pass. However, it may be necessary for graduation, and students may be advised to enroll in it. The course is not explicitly mentioned in the comments, but it is implied that it is a more difficult option compared to other electives such as 442, which is described as "the easiest on this list" and "most fun and interesting." Therefore, ECE 455 appears to be a more difficult course compared to other options.</w:t>
+        <w:t xml:space="preserve"> Based on the comments, ECE 455 is considered to be a challenging course by some students. One student's friend described it as "absolute ass." However, it seems that advisors may require students to take the course in order to graduate. An alternative suggestion is to consider taking a group II elective online through Athabasca, such as 442, which is reportedly easier and more interesting, focusing on multimedia signal processing.</w:t>
+      </w:r>
+    </w:p>
+    <w:p>
+      <w:r>
+        <w:br w:type="page"/>
       </w:r>
     </w:p>
     <w:p>
@@ -2287,6 +2380,11 @@
       </w:r>
     </w:p>
     <w:p>
+      <w:r>
+        <w:br w:type="page"/>
+      </w:r>
+    </w:p>
+    <w:p>
       <w:pPr>
         <w:pStyle w:val="Heading1"/>
       </w:pPr>
@@ -2384,7 +2482,7 @@
         <w:br/>
       </w:r>
       <w:r>
-        <w:t>Qing Zhao's Rate My Professor rating is 3.8/5</w:t>
+        <w:t>The professor does not have a rating on Rate My Professor</w:t>
       </w:r>
       <w:r>
         <w:br/>
@@ -2406,6 +2504,11 @@
       </w:r>
     </w:p>
     <w:p>
+      <w:r>
+        <w:br w:type="page"/>
+      </w:r>
+    </w:p>
+    <w:p>
       <w:pPr>
         <w:pStyle w:val="Heading1"/>
       </w:pPr>
@@ -2525,6 +2628,11 @@
       </w:r>
     </w:p>
     <w:p>
+      <w:r>
+        <w:br w:type="page"/>
+      </w:r>
+    </w:p>
+    <w:p>
       <w:pPr>
         <w:pStyle w:val="Heading1"/>
       </w:pPr>
@@ -2622,7 +2730,7 @@
         <w:br/>
       </w:r>
       <w:r>
-        <w:t>Jason Myatt's Rate My Professor rating is 4.3/5</w:t>
+        <w:t>The professor does not have a rating on Rate My Professor</w:t>
       </w:r>
       <w:r>
         <w:br/>
@@ -2644,6 +2752,11 @@
       </w:r>
     </w:p>
     <w:p>
+      <w:r>
+        <w:br w:type="page"/>
+      </w:r>
+    </w:p>
+    <w:p>
       <w:pPr>
         <w:pStyle w:val="Heading1"/>
       </w:pPr>
@@ -2754,6 +2867,11 @@
       </w:r>
     </w:p>
     <w:p>
+      <w:r>
+        <w:br w:type="page"/>
+      </w:r>
+    </w:p>
+    <w:p>
       <w:pPr>
         <w:pStyle w:val="Heading1"/>
       </w:pPr>
@@ -2864,6 +2982,11 @@
       </w:r>
     </w:p>
     <w:p>
+      <w:r>
+        <w:br w:type="page"/>
+      </w:r>
+    </w:p>
+    <w:p>
       <w:pPr>
         <w:pStyle w:val="Heading1"/>
       </w:pPr>
@@ -2970,7 +3093,12 @@
         <w:br/>
       </w:r>
       <w:r>
-        <w:t>478, also known as Microwaves, is considered the most challenging undergraduate EE course at the university. Despite its difficulty, students who have taken it often find it rewarding. The course is well-organized and fair, providing students with all the necessary resources to understand the material.</w:t>
+        <w:t>478 is considered the most challenging undergraduate EE course at the university, but those who have taken it find it rewarding. The professor is known to be one of the best in the field. The course is expected to be well-organized and fair, with all necessary resources provided.</w:t>
+      </w:r>
+    </w:p>
+    <w:p>
+      <w:r>
+        <w:br w:type="page"/>
       </w:r>
     </w:p>
     <w:p>
@@ -3070,7 +3198,7 @@
         <w:br/>
       </w:r>
       <w:r>
-        <w:t>Yindi Jing's Rate My Professor rating is 3.6/5</w:t>
+        <w:t>The professor does not have a rating on Rate My Professor</w:t>
       </w:r>
       <w:r>
         <w:br/>

</xml_diff>